<commit_message>
More experimenting with Doxygen => HTML.
</commit_message>
<xml_diff>
--- a/doc/src/usgs_report_template.docx
+++ b/doc/src/usgs_report_template.docx
@@ -6,8 +6,6 @@
       <w:pPr>
         <w:pStyle w:val="Title"/>
       </w:pPr>
-      <w:bookmarkStart w:id="0" w:name="_GoBack"/>
-      <w:bookmarkEnd w:id="0"/>
       <w:r>
         <w:t>This is the Title on Page One of a Sta</w:t>
       </w:r>
@@ -28,8 +26,8 @@
         <w:pStyle w:val="Heading1"/>
         <w:autoSpaceDE w:val="0"/>
       </w:pPr>
-      <w:bookmarkStart w:id="1" w:name="_Toc59000059"/>
-      <w:bookmarkStart w:id="2" w:name="_Toc405984313"/>
+      <w:bookmarkStart w:id="0" w:name="_Toc59000059"/>
+      <w:bookmarkStart w:id="1" w:name="_Toc405984313"/>
       <w:r>
         <w:t>Fir</w:t>
       </w:r>
@@ -39,8 +37,8 @@
       <w:r>
         <w:t>t-Order Heading (Heading 1)</w:t>
       </w:r>
+      <w:bookmarkEnd w:id="0"/>
       <w:bookmarkEnd w:id="1"/>
-      <w:bookmarkEnd w:id="2"/>
     </w:p>
     <w:p>
       <w:pPr>
@@ -115,13 +113,13 @@
         <w:pStyle w:val="Heading2"/>
         <w:autoSpaceDE w:val="0"/>
       </w:pPr>
-      <w:bookmarkStart w:id="3" w:name="_Toc59000060"/>
-      <w:bookmarkStart w:id="4" w:name="_Toc405984314"/>
+      <w:bookmarkStart w:id="2" w:name="_Toc59000060"/>
+      <w:bookmarkStart w:id="3" w:name="_Toc405984314"/>
       <w:r>
         <w:lastRenderedPageBreak/>
         <w:t>Second-Order Heading (Heading 2)</w:t>
       </w:r>
-      <w:bookmarkEnd w:id="3"/>
+      <w:bookmarkEnd w:id="2"/>
       <w:r>
         <w:t xml:space="preserve"> </w:t>
       </w:r>
@@ -152,7 +150,7 @@
       <w:r>
         <w:t>tyle</w:t>
       </w:r>
-      <w:bookmarkEnd w:id="4"/>
+      <w:bookmarkEnd w:id="3"/>
     </w:p>
     <w:p>
       <w:pPr>
@@ -181,6 +179,14 @@
     </w:p>
     <w:p>
       <w:pPr>
+        <w:pStyle w:val="SourceCode"/>
+      </w:pPr>
+      <w:r>
+        <w:t>SWB COMMAND_SYNTAX</w:t>
+      </w:r>
+    </w:p>
+    <w:p>
+      <w:pPr>
         <w:pStyle w:val="BodyNoIndent"/>
       </w:pPr>
       <w:r>
@@ -202,7 +208,16 @@
         <w:t>Strong</w:t>
       </w:r>
       <w:r>
-        <w:t xml:space="preserve"> quisit lutat utet velit in ullan hent la at, quis nibh etummy nulla consequisci et, sum autpatue min exer accumsan venit, quis dolor irit in hent ut incidunt iliqui ea faccum am do ex eraesse vent ing ecte ex endit adignisl ut alit utate velendre faciduisim in eu feuisit ing elesed eraesto commodit wissenim volore dolorer suscin utpat incipit et incil ecte magna augiam dolore commodipit ectet in etum ip eugait nonsenisit inim il dit diamconsed tismod del iliscipit volorer sequi ting etue feum zzriliquatum zzri</w:t>
+        <w:t xml:space="preserve"> quisit lutat utet velit in ullan hent la at, quis nibh etummy nulla consequisci et, sum autpatue min exer accumsan venit, quis dolor irit in hent ut incidunt iliqui ea faccum am do ex eraesse vent ing ecte ex endit adignisl ut alit utate</w:t>
+      </w:r>
+      <w:bookmarkStart w:id="4" w:name="_GoBack"/>
+      <w:bookmarkEnd w:id="4"/>
+      <w:r>
+        <w:t xml:space="preserve"> velendre faciduisim in eu feuisit ing elesed eraesto commodit wissenim volore dolorer suscin utpat incipit et incil ecte magna </w:t>
+      </w:r>
+      <w:r>
+        <w:lastRenderedPageBreak/>
+        <w:t>augiam dolore commodipit ectet in etum ip eugait nonsenisit inim il dit diamconsed tismod del iliscipit volorer sequi ting etue feum zzriliquatum zzri</w:t>
       </w:r>
       <w:r>
         <w:t>ustrud esenibh ex esto esequat</w:t>
@@ -220,7 +235,6 @@
       </w:pPr>
       <w:bookmarkStart w:id="5" w:name="_Toc193785435"/>
       <w:r>
-        <w:lastRenderedPageBreak/>
         <w:t>This is a f</w:t>
       </w:r>
       <w:r>
@@ -834,6 +848,7 @@
         </w:rPr>
         <w:t>Run-inHead</w:t>
       </w:r>
+      <w:proofErr w:type="gramStart"/>
       <w:r>
         <w:rPr>
           <w:rStyle w:val="Run-inHead"/>
@@ -843,6 +858,7 @@
       <w:r>
         <w:t>—</w:t>
       </w:r>
+      <w:proofErr w:type="gramEnd"/>
       <w:r>
         <w:t xml:space="preserve">Use </w:t>
       </w:r>
@@ -865,7 +881,14 @@
         <w:rPr>
           <w:rStyle w:val="BodyTextChar"/>
         </w:rPr>
-        <w:t>Duis et velisi ea facidunt amconsed ent auguerilla con utpatet ex eum velendrer illutate cons dolor iniat accummy nibh exerostrud tis nim quisit lutat utet velit in ullan hent la at, quis nibh etummy nulla consequisci et, sum dolorper autpatue min exer accumsan venit, quis dolor irit in hent ut incidunt iliqui ea faccum am do ex eraesse vent ing ecte ex endit adignisl ut alit utate velendre faciduisim in eu feuisit ing elesed eraesto commodit wissenim volore dolorer suscin utpat incipit et incil ecte magna augiam dolore commodipit ectet in etum ip eugait nonsenisit inim il dit diamconsed tismod del iliscipit volorer sequi ting etue feum zzriliquatum zzriustrud esenibh ex esto esequat.</w:t>
+        <w:t xml:space="preserve">Duis et velisi ea facidunt amconsed ent auguerilla con utpatet ex eum velendrer illutate cons dolor iniat accummy nibh exerostrud tis nim quisit lutat utet velit in ullan hent la at, quis nibh etummy nulla consequisci et, sum dolorper autpatue min exer accumsan venit, quis dolor irit in hent ut incidunt iliqui ea faccum am do ex eraesse vent ing ecte ex endit adignisl ut alit utate velendre faciduisim in eu feuisit ing elesed eraesto commodit wissenim volore dolorer suscin utpat incipit et incil ecte magna augiam dolore </w:t>
+      </w:r>
+      <w:r>
+        <w:rPr>
+          <w:rStyle w:val="BodyTextChar"/>
+        </w:rPr>
+        <w:lastRenderedPageBreak/>
+        <w:t>commodipit ectet in etum ip eugait nonsenisit inim il dit diamconsed tismod del iliscipit volorer sequi ting etue feum zzriliquatum zzriustrud esenibh ex esto esequat.</w:t>
       </w:r>
     </w:p>
     <w:p>
@@ -876,7 +899,6 @@
       <w:bookmarkStart w:id="13" w:name="_Toc59000061"/>
       <w:bookmarkStart w:id="14" w:name="_Toc405984315"/>
       <w:r>
-        <w:lastRenderedPageBreak/>
         <w:t>Third-Order Heading (Heading 3)</w:t>
       </w:r>
       <w:bookmarkEnd w:id="13"/>
@@ -896,7 +918,15 @@
         <w:t>. S</w:t>
       </w:r>
       <w:r>
-        <w:t>um dolorper autpatue min exer accumsan venit, quis dolor irit in hent ut incidunt iliqui ea faccum am do ex eraesse vent ing ecte ex endit adignisl ut alit utate velendre faciduisim in eu feuisit ing elesed eraesto commodit wissenim volore dolorer suscin utpat incipit et incil ecte magna augiam dolore commodipit</w:t>
+        <w:t xml:space="preserve">um dolorper autpatue min exer accumsan venit, quis dolor irit in hent ut incidunt iliqui ea faccum am do ex eraesse vent ing ecte ex endit adignisl ut alit utate velendre faciduisim in </w:t>
+      </w:r>
+      <w:proofErr w:type="gramStart"/>
+      <w:r>
+        <w:t>eu</w:t>
+      </w:r>
+      <w:proofErr w:type="gramEnd"/>
+      <w:r>
+        <w:t xml:space="preserve"> feuisit ing elesed eraesto commodit wissenim volore dolorer suscin utpat incipit et incil ecte magna augiam dolore commodipit</w:t>
       </w:r>
       <w:r>
         <w:t xml:space="preserve"> (table 2)</w:t>
@@ -2331,6 +2361,7 @@
               <w:pStyle w:val="TableCellBody"/>
             </w:pPr>
             <w:r>
+              <w:lastRenderedPageBreak/>
               <w:t>T</w:t>
             </w:r>
             <w:r>
@@ -2684,7 +2715,6 @@
               <w:pStyle w:val="TableSpanner"/>
             </w:pPr>
             <w:r>
-              <w:lastRenderedPageBreak/>
               <w:t>Table</w:t>
             </w:r>
             <w:r>
@@ -4840,7 +4870,15 @@
         <w:pStyle w:val="BodyText"/>
       </w:pPr>
       <w:r>
-        <w:t>Ectet in etum ip eugait nonsenisit inim il dit diamconsed tismod del iliscipit volorer sequi ting etue feum zzriliquatum zzriustrud esenibh ex esto esequat.</w:t>
+        <w:t xml:space="preserve">Ectet in etum ip eugait nonsenisit inim </w:t>
+      </w:r>
+      <w:proofErr w:type="gramStart"/>
+      <w:r>
+        <w:t>il</w:t>
+      </w:r>
+      <w:proofErr w:type="gramEnd"/>
+      <w:r>
+        <w:t xml:space="preserve"> dit diamconsed tismod del iliscipit volorer sequi ting etue feum zzriliquatum zzriustrud esenibh ex esto esequat.</w:t>
       </w:r>
     </w:p>
     <w:p>
@@ -4863,6 +4901,7 @@
         <w:pStyle w:val="ListNumber"/>
       </w:pPr>
       <w:r>
+        <w:lastRenderedPageBreak/>
         <w:t>List number</w:t>
       </w:r>
     </w:p>
@@ -4885,7 +4924,6 @@
         <w:pStyle w:val="ListNumber2"/>
       </w:pPr>
       <w:r>
-        <w:lastRenderedPageBreak/>
         <w:t>List number 2</w:t>
       </w:r>
     </w:p>
@@ -4966,11 +5004,8 @@
         <w:pStyle w:val="BodyText"/>
       </w:pPr>
       <w:r>
-        <w:t xml:space="preserve">Duis et velisi ea facidunt amconsed ent auguerilla con utpatet ex eum velendrer illutate cons dolor iniat accummy nibh exerostrud tis nim quisit lutat utet velit in ullan hent la at, quis nibh etummy </w:t>
-      </w:r>
-      <w:r>
         <w:lastRenderedPageBreak/>
-        <w:t>nulla consequisci et, sum dolorper autpatue min exer accumsan venit, quis dolor irit in hent ut incidunt iliqui ea faccum am do ex eraesse vent ing ecte ex endit adignisl ut alit utate velendre faciduisim in eu feuisit ing elesed eraesto commodit wissenim volore dolorer suscin utpat incipit et incil ecte magna augiam dolore commodipit ectet in etum ip eugait nonsenisit inim il dit diamconsed tismod del iliscipit volorer sequi ting etue feum zzriliquatum zzriustrud esenibh ex esto esequat.</w:t>
+        <w:t>Duis et velisi ea facidunt amconsed ent auguerilla con utpatet ex eum velendrer illutate cons dolor iniat accummy nibh exerostrud tis nim quisit lutat utet velit in ullan hent la at, quis nibh etummy nulla consequisci et, sum dolorper autpatue min exer accumsan venit, quis dolor irit in hent ut incidunt iliqui ea faccum am do ex eraesse vent ing ecte ex endit adignisl ut alit utate velendre faciduisim in eu feuisit ing elesed eraesto commodit wissenim volore dolorer suscin utpat incipit et incil ecte magna augiam dolore commodipit ectet in etum ip eugait nonsenisit inim il dit diamconsed tismod del iliscipit volorer sequi ting etue feum zzriliquatum zzriustrud esenibh ex esto esequat.</w:t>
       </w:r>
     </w:p>
     <w:p>
@@ -5084,7 +5119,7 @@
           <v:shape id="_x0000_i1025" type="#_x0000_t75" style="width:77.75pt;height:34.55pt" o:ole="">
             <v:imagedata r:id="rId9" o:title=""/>
           </v:shape>
-          <o:OLEObject Type="Embed" ProgID="Equation.DSMT4" ShapeID="_x0000_i1025" DrawAspect="Content" ObjectID="_1370959866" r:id="rId10"/>
+          <o:OLEObject Type="Embed" ProgID="Equation.DSMT4" ShapeID="_x0000_i1025" DrawAspect="Content" ObjectID="_1371199907" r:id="rId10"/>
         </w:object>
       </w:r>
       <w:r>
@@ -5094,27 +5129,14 @@
         <w:tab/>
         <w:t>(</w:t>
       </w:r>
-      <w:r>
-        <w:fldChar w:fldCharType="begin"/>
-      </w:r>
-      <w:r>
-        <w:instrText xml:space="preserve"> SEQ Equation \* MERGEFORMAT </w:instrText>
-      </w:r>
-      <w:r>
-        <w:fldChar w:fldCharType="separate"/>
-      </w:r>
-      <w:r>
-        <w:rPr>
-          <w:noProof/>
-        </w:rPr>
-        <w:t>1</w:t>
-      </w:r>
-      <w:r>
-        <w:rPr>
-          <w:noProof/>
-        </w:rPr>
-        <w:fldChar w:fldCharType="end"/>
-      </w:r>
+      <w:fldSimple w:instr=" SEQ Equation \* MERGEFORMAT ">
+        <w:r>
+          <w:rPr>
+            <w:noProof/>
+          </w:rPr>
+          <w:t>1</w:t>
+        </w:r>
+      </w:fldSimple>
       <w:r>
         <w:t>)</w:t>
       </w:r>
@@ -5134,40 +5156,32 @@
           <v:shape id="_x0000_i1026" type="#_x0000_t75" style="width:51.85pt;height:21.6pt" o:ole="">
             <v:imagedata r:id="rId11" o:title=""/>
           </v:shape>
-          <o:OLEObject Type="Embed" ProgID="Equation.DSMT4" ShapeID="_x0000_i1026" DrawAspect="Content" ObjectID="_1370959867" r:id="rId12"/>
+          <o:OLEObject Type="Embed" ProgID="Equation.DSMT4" ShapeID="_x0000_i1026" DrawAspect="Content" ObjectID="_1371199908" r:id="rId12"/>
         </w:object>
       </w:r>
       <w:r>
         <w:t>,</w:t>
       </w:r>
       <w:r>
-        <w:t xml:space="preserve"> and</w:t>
-      </w:r>
+        <w:t xml:space="preserve"> </w:t>
+      </w:r>
+      <w:proofErr w:type="gramStart"/>
+      <w:r>
+        <w:t>and</w:t>
+      </w:r>
+      <w:proofErr w:type="gramEnd"/>
       <w:r>
         <w:tab/>
         <w:t>(</w:t>
       </w:r>
-      <w:r>
-        <w:fldChar w:fldCharType="begin"/>
-      </w:r>
-      <w:r>
-        <w:instrText xml:space="preserve"> SEQ Equation \* MERGEFORMAT </w:instrText>
-      </w:r>
-      <w:r>
-        <w:fldChar w:fldCharType="separate"/>
-      </w:r>
-      <w:r>
-        <w:rPr>
-          <w:noProof/>
-        </w:rPr>
-        <w:t>2</w:t>
-      </w:r>
-      <w:r>
-        <w:rPr>
-          <w:noProof/>
-        </w:rPr>
-        <w:fldChar w:fldCharType="end"/>
-      </w:r>
+      <w:fldSimple w:instr=" SEQ Equation \* MERGEFORMAT ">
+        <w:r>
+          <w:rPr>
+            <w:noProof/>
+          </w:rPr>
+          <w:t>2</w:t>
+        </w:r>
+      </w:fldSimple>
       <w:r>
         <w:t>)</w:t>
       </w:r>
@@ -5207,27 +5221,14 @@
         <w:tab/>
         <w:t>(</w:t>
       </w:r>
-      <w:r>
-        <w:fldChar w:fldCharType="begin"/>
-      </w:r>
-      <w:r>
-        <w:instrText xml:space="preserve"> SEQ Equation \* MERGEFORMAT </w:instrText>
-      </w:r>
-      <w:r>
-        <w:fldChar w:fldCharType="separate"/>
-      </w:r>
-      <w:r>
-        <w:rPr>
-          <w:noProof/>
-        </w:rPr>
-        <w:t>3</w:t>
-      </w:r>
-      <w:r>
-        <w:rPr>
-          <w:noProof/>
-        </w:rPr>
-        <w:fldChar w:fldCharType="end"/>
-      </w:r>
+      <w:fldSimple w:instr=" SEQ Equation \* MERGEFORMAT ">
+        <w:r>
+          <w:rPr>
+            <w:noProof/>
+          </w:rPr>
+          <w:t>3</w:t>
+        </w:r>
+      </w:fldSimple>
       <w:r>
         <w:t>)</w:t>
       </w:r>
@@ -5290,6 +5291,7 @@
         <w:pStyle w:val="EquationWhere"/>
       </w:pPr>
       <w:r>
+        <w:lastRenderedPageBreak/>
         <w:tab/>
       </w:r>
       <w:r>
@@ -5316,7 +5318,6 @@
         <w:pStyle w:val="BodyText"/>
       </w:pPr>
       <w:r>
-        <w:lastRenderedPageBreak/>
         <w:t>Duis et velisi ea facidunt amconsed ent auguerilla con utpatet ex ex eum velendrer illutate cons dolor iniat accummy nibh exerostrud tis nim quisit lutat utet velit in ullan hent la at, quis nibh etummy nulla consequisci et, sum dolorper autpatue min exer accumsan venit, quis dolor irit in hent ut incidunt iliqui ea faccum am do ex eraesse vent ing ecte ex endit adignisl ut alit utate velendre faciduisim in eu feuisit ing elesed eraesto commodit wissenim volore dolorer suscin utpat incipit et incil ecte magna augiam dolore commodipit ectet in etum ip eugait nonsenisit inim il dit diamconsed tismod del iliscipit volorer sequi ting etue feum zzriliquatum zzriustrud esenibh ex esto esequat.</w:t>
       </w:r>
     </w:p>
@@ -5372,7 +5373,11 @@
         <w:pStyle w:val="Reference"/>
       </w:pPr>
       <w:r>
-        <w:t xml:space="preserve">Johnson, R.C., Mercier, T.J., and Brownfield, M.E., 2014, Spatial and stratigraphic distribution of water in oil shale of the Green River Formation using Fischer Assay, Piceance Basin, northwestern Colorado: U.S. Geological Survey Open-File Report 2014–1059, 57 p., </w:t>
+        <w:t xml:space="preserve">Johnson, R.C., Mercier, T.J., and Brownfield, M.E., 2014, Spatial and stratigraphic distribution of water in oil shale of the Green River Formation using Fischer Assay, Piceance Basin, northwestern </w:t>
+      </w:r>
+      <w:r>
+        <w:lastRenderedPageBreak/>
+        <w:t xml:space="preserve">Colorado: U.S. Geological Survey Open-File Report 2014–1059, 57 p., </w:t>
       </w:r>
       <w:r>
         <w:t xml:space="preserve">accessed April 14, 2014, at </w:t>
@@ -5394,7 +5399,6 @@
         <w:pStyle w:val="Reference"/>
       </w:pPr>
       <w:r>
-        <w:lastRenderedPageBreak/>
         <w:t>U.S. Environmental Protection Agency</w:t>
       </w:r>
       <w:r>
@@ -5808,7 +5812,7 @@
       <w:rPr>
         <w:noProof/>
       </w:rPr>
-      <w:t>9</w:t>
+      <w:t>6</w:t>
     </w:r>
     <w:r>
       <w:rPr>
@@ -13686,6 +13690,44 @@
       <w:szCs w:val="28"/>
     </w:rPr>
   </w:style>
+  <w:style w:type="paragraph" w:customStyle="1" w:styleId="VerbatimChar">
+    <w:name w:val="VerbatimChar"/>
+    <w:basedOn w:val="BodyNoIndent"/>
+    <w:next w:val="BodyText"/>
+    <w:rsid w:val="007235DF"/>
+    <w:pPr>
+      <w:pBdr>
+        <w:top w:val="dotted" w:sz="4" w:space="1" w:color="auto"/>
+        <w:left w:val="dotted" w:sz="4" w:space="4" w:color="auto"/>
+        <w:bottom w:val="dotted" w:sz="4" w:space="1" w:color="auto"/>
+        <w:right w:val="dotted" w:sz="4" w:space="4" w:color="auto"/>
+      </w:pBdr>
+      <w:shd w:val="clear" w:color="auto" w:fill="F3F3F3"/>
+    </w:pPr>
+    <w:rPr>
+      <w:rFonts w:ascii="Andale Mono" w:hAnsi="Andale Mono"/>
+    </w:rPr>
+  </w:style>
+  <w:style w:type="paragraph" w:customStyle="1" w:styleId="SourceCode">
+    <w:name w:val="Source Code"/>
+    <w:basedOn w:val="BodyText"/>
+    <w:next w:val="BodyText"/>
+    <w:rsid w:val="0069549C"/>
+    <w:pPr>
+      <w:pBdr>
+        <w:top w:val="dotted" w:sz="4" w:space="1" w:color="auto"/>
+        <w:left w:val="dotted" w:sz="4" w:space="4" w:color="auto"/>
+        <w:bottom w:val="dotted" w:sz="4" w:space="1" w:color="auto"/>
+        <w:right w:val="dotted" w:sz="4" w:space="4" w:color="auto"/>
+      </w:pBdr>
+      <w:shd w:val="clear" w:color="auto" w:fill="F3F3F3"/>
+      <w:spacing w:before="120" w:after="240" w:line="240" w:lineRule="auto"/>
+      <w:ind w:firstLine="0"/>
+    </w:pPr>
+    <w:rPr>
+      <w:rFonts w:ascii="Andale Mono" w:hAnsi="Andale Mono"/>
+    </w:rPr>
+  </w:style>
 </w:styles>
 </file>
 
@@ -20092,6 +20134,44 @@
       <w:kern w:val="0"/>
       <w:sz w:val="28"/>
       <w:szCs w:val="28"/>
+    </w:rPr>
+  </w:style>
+  <w:style w:type="paragraph" w:customStyle="1" w:styleId="VerbatimChar">
+    <w:name w:val="VerbatimChar"/>
+    <w:basedOn w:val="BodyNoIndent"/>
+    <w:next w:val="BodyText"/>
+    <w:rsid w:val="007235DF"/>
+    <w:pPr>
+      <w:pBdr>
+        <w:top w:val="dotted" w:sz="4" w:space="1" w:color="auto"/>
+        <w:left w:val="dotted" w:sz="4" w:space="4" w:color="auto"/>
+        <w:bottom w:val="dotted" w:sz="4" w:space="1" w:color="auto"/>
+        <w:right w:val="dotted" w:sz="4" w:space="4" w:color="auto"/>
+      </w:pBdr>
+      <w:shd w:val="clear" w:color="auto" w:fill="F3F3F3"/>
+    </w:pPr>
+    <w:rPr>
+      <w:rFonts w:ascii="Andale Mono" w:hAnsi="Andale Mono"/>
+    </w:rPr>
+  </w:style>
+  <w:style w:type="paragraph" w:customStyle="1" w:styleId="SourceCode">
+    <w:name w:val="Source Code"/>
+    <w:basedOn w:val="BodyText"/>
+    <w:next w:val="BodyText"/>
+    <w:rsid w:val="0069549C"/>
+    <w:pPr>
+      <w:pBdr>
+        <w:top w:val="dotted" w:sz="4" w:space="1" w:color="auto"/>
+        <w:left w:val="dotted" w:sz="4" w:space="4" w:color="auto"/>
+        <w:bottom w:val="dotted" w:sz="4" w:space="1" w:color="auto"/>
+        <w:right w:val="dotted" w:sz="4" w:space="4" w:color="auto"/>
+      </w:pBdr>
+      <w:shd w:val="clear" w:color="auto" w:fill="F3F3F3"/>
+      <w:spacing w:before="120" w:after="240" w:line="240" w:lineRule="auto"/>
+      <w:ind w:firstLine="0"/>
+    </w:pPr>
+    <w:rPr>
+      <w:rFonts w:ascii="Andale Mono" w:hAnsi="Andale Mono"/>
     </w:rPr>
   </w:style>
 </w:styles>
@@ -20387,7 +20467,7 @@
 </file>
 
 <file path=customXml/itemProps1.xml><?xml version="1.0" encoding="utf-8"?>
-<ds:datastoreItem xmlns:ds="http://schemas.openxmlformats.org/officeDocument/2006/customXml" ds:itemID="{5914EBD7-2436-4341-B3E5-8A9E2F0EA587}">
+<ds:datastoreItem xmlns:ds="http://schemas.openxmlformats.org/officeDocument/2006/customXml" ds:itemID="{793F9F53-320E-B345-BFDE-89C48CE61780}">
   <ds:schemaRefs>
     <ds:schemaRef ds:uri="http://schemas.openxmlformats.org/officeDocument/2006/bibliography"/>
   </ds:schemaRefs>

</xml_diff>